<commit_message>
add file containing action and go to table
</commit_message>
<xml_diff>
--- a/Documents/project_design_ACE.docx
+++ b/Documents/project_design_ACE.docx
@@ -8500,12 +8500,12 @@
             <wp:extent cx="3719513" cy="4626091"/>
             <wp:effectExtent b="0" l="0" r="0" t="0"/>
             <wp:wrapNone/>
-            <wp:docPr id="4" name="image3.png"/>
+            <wp:docPr id="4" name="image2.png"/>
             <a:graphic>
               <a:graphicData uri="http://schemas.openxmlformats.org/drawingml/2006/picture">
                 <pic:pic>
                   <pic:nvPicPr>
-                    <pic:cNvPr id="0" name="image3.png"/>
+                    <pic:cNvPr id="0" name="image2.png"/>
                     <pic:cNvPicPr preferRelativeResize="0"/>
                   </pic:nvPicPr>
                   <pic:blipFill>
@@ -18381,12 +18381,12 @@
             <wp:extent cx="5438775" cy="2486025"/>
             <wp:effectExtent b="0" l="0" r="0" t="0"/>
             <wp:wrapSquare wrapText="bothSides" distB="114300" distT="114300" distL="114300" distR="114300"/>
-            <wp:docPr id="1" name="image2.png"/>
+            <wp:docPr id="1" name="image3.png"/>
             <a:graphic>
               <a:graphicData uri="http://schemas.openxmlformats.org/drawingml/2006/picture">
                 <pic:pic>
                   <pic:nvPicPr>
-                    <pic:cNvPr id="0" name="image2.png"/>
+                    <pic:cNvPr id="0" name="image3.png"/>
                     <pic:cNvPicPr preferRelativeResize="0"/>
                   </pic:nvPicPr>
                   <pic:blipFill>
@@ -20796,7 +20796,163 @@
           <w:rFonts w:ascii="Varela Round" w:cs="Varela Round" w:eastAsia="Varela Round" w:hAnsi="Varela Round"/>
           <w:rtl w:val="0"/>
         </w:rPr>
-        <w:t xml:space="preserve">&lt;type-specifier&gt; ::= void | char | int | float</w:t>
+        <w:t xml:space="preserve">&lt;type&gt; ::= "int" | "float" | "char"</w:t>
+      </w:r>
+    </w:p>
+    <w:p>
+      <w:pPr>
+        <w:rPr>
+          <w:rFonts w:ascii="Varela Round" w:cs="Varela Round" w:eastAsia="Varela Round" w:hAnsi="Varela Round"/>
+        </w:rPr>
+      </w:pPr>
+      <w:r>
+        <w:rPr>
+          <w:rtl w:val="0"/>
+        </w:rPr>
+      </w:r>
+    </w:p>
+    <w:p>
+      <w:pPr>
+        <w:rPr>
+          <w:rFonts w:ascii="Varela Round" w:cs="Varela Round" w:eastAsia="Varela Round" w:hAnsi="Varela Round"/>
+        </w:rPr>
+      </w:pPr>
+      <w:r>
+        <w:rPr>
+          <w:rFonts w:ascii="Varela Round" w:cs="Varela Round" w:eastAsia="Varela Round" w:hAnsi="Varela Round"/>
+          <w:rtl w:val="0"/>
+        </w:rPr>
+        <w:t xml:space="preserve">&lt;identifier&gt; ::= &lt;letter&gt; | &lt;identifier&gt; &lt;letter&gt; | &lt;identifier&gt; &lt;digit&gt;</w:t>
+      </w:r>
+    </w:p>
+    <w:p>
+      <w:pPr>
+        <w:rPr>
+          <w:rFonts w:ascii="Varela Round" w:cs="Varela Round" w:eastAsia="Varela Round" w:hAnsi="Varela Round"/>
+        </w:rPr>
+      </w:pPr>
+      <w:r>
+        <w:rPr>
+          <w:rtl w:val="0"/>
+        </w:rPr>
+      </w:r>
+    </w:p>
+    <w:p>
+      <w:pPr>
+        <w:rPr>
+          <w:rFonts w:ascii="Varela Round" w:cs="Varela Round" w:eastAsia="Varela Round" w:hAnsi="Varela Round"/>
+        </w:rPr>
+      </w:pPr>
+      <w:r>
+        <w:rPr>
+          <w:rFonts w:ascii="Varela Round" w:cs="Varela Round" w:eastAsia="Varela Round" w:hAnsi="Varela Round"/>
+          <w:rtl w:val="0"/>
+        </w:rPr>
+        <w:t xml:space="preserve">&lt;letter&gt; ::= "a" | "b" | ... | "z" | "A" | "B" | ... | "Z"</w:t>
+      </w:r>
+    </w:p>
+    <w:p>
+      <w:pPr>
+        <w:rPr>
+          <w:rFonts w:ascii="Varela Round" w:cs="Varela Round" w:eastAsia="Varela Round" w:hAnsi="Varela Round"/>
+        </w:rPr>
+      </w:pPr>
+      <w:r>
+        <w:rPr>
+          <w:rtl w:val="0"/>
+        </w:rPr>
+      </w:r>
+    </w:p>
+    <w:p>
+      <w:pPr>
+        <w:rPr>
+          <w:rFonts w:ascii="Varela Round" w:cs="Varela Round" w:eastAsia="Varela Round" w:hAnsi="Varela Round"/>
+        </w:rPr>
+      </w:pPr>
+      <w:r>
+        <w:rPr>
+          <w:rFonts w:ascii="Varela Round" w:cs="Varela Round" w:eastAsia="Varela Round" w:hAnsi="Varela Round"/>
+          <w:rtl w:val="0"/>
+        </w:rPr>
+        <w:t xml:space="preserve">&lt;digit&gt; ::= "0" | "1" | ... | "9"</w:t>
+      </w:r>
+    </w:p>
+    <w:p>
+      <w:pPr>
+        <w:rPr>
+          <w:rFonts w:ascii="Varela Round" w:cs="Varela Round" w:eastAsia="Varela Round" w:hAnsi="Varela Round"/>
+        </w:rPr>
+      </w:pPr>
+      <w:r>
+        <w:rPr>
+          <w:rtl w:val="0"/>
+        </w:rPr>
+      </w:r>
+    </w:p>
+    <w:p>
+      <w:pPr>
+        <w:rPr>
+          <w:rFonts w:ascii="Varela Round" w:cs="Varela Round" w:eastAsia="Varela Round" w:hAnsi="Varela Round"/>
+        </w:rPr>
+      </w:pPr>
+      <w:r>
+        <w:rPr>
+          <w:rFonts w:ascii="Varela Round" w:cs="Varela Round" w:eastAsia="Varela Round" w:hAnsi="Varela Round"/>
+          <w:rtl w:val="0"/>
+        </w:rPr>
+        <w:t xml:space="preserve">&lt;assignment&gt; ::= &lt;identifier&gt; ":=" &lt;expression&gt;</w:t>
+      </w:r>
+    </w:p>
+    <w:p>
+      <w:pPr>
+        <w:rPr>
+          <w:rFonts w:ascii="Varela Round" w:cs="Varela Round" w:eastAsia="Varela Round" w:hAnsi="Varela Round"/>
+        </w:rPr>
+      </w:pPr>
+      <w:r>
+        <w:rPr>
+          <w:rtl w:val="0"/>
+        </w:rPr>
+      </w:r>
+    </w:p>
+    <w:p>
+      <w:pPr>
+        <w:rPr>
+          <w:rFonts w:ascii="Varela Round" w:cs="Varela Round" w:eastAsia="Varela Round" w:hAnsi="Varela Round"/>
+        </w:rPr>
+      </w:pPr>
+      <w:r>
+        <w:rPr>
+          <w:rFonts w:ascii="Varela Round" w:cs="Varela Round" w:eastAsia="Varela Round" w:hAnsi="Varela Round"/>
+          <w:rtl w:val="0"/>
+        </w:rPr>
+        <w:t xml:space="preserve">&lt;factor&gt; ::= &lt;identifier&gt; | &lt;number&gt; | "(" &lt;expression&gt; ")"</w:t>
+      </w:r>
+    </w:p>
+    <w:p>
+      <w:pPr>
+        <w:rPr>
+          <w:rFonts w:ascii="Varela Round" w:cs="Varela Round" w:eastAsia="Varela Round" w:hAnsi="Varela Round"/>
+        </w:rPr>
+      </w:pPr>
+      <w:r>
+        <w:rPr>
+          <w:rtl w:val="0"/>
+        </w:rPr>
+      </w:r>
+    </w:p>
+    <w:p>
+      <w:pPr>
+        <w:rPr>
+          <w:rFonts w:ascii="Varela Round" w:cs="Varela Round" w:eastAsia="Varela Round" w:hAnsi="Varela Round"/>
+        </w:rPr>
+      </w:pPr>
+      <w:r>
+        <w:rPr>
+          <w:rFonts w:ascii="Varela Round" w:cs="Varela Round" w:eastAsia="Varela Round" w:hAnsi="Varela Round"/>
+          <w:rtl w:val="0"/>
+        </w:rPr>
+        <w:t xml:space="preserve">&lt;term&gt; ::= &lt;factor&gt; | &lt;factor&gt; "*" &lt;term&gt; | &lt;factor&gt; "/" &lt;term&gt;</w:t>
       </w:r>
     </w:p>
     <w:p>
@@ -20823,7 +20979,7 @@
           <w:rFonts w:ascii="Varela Round" w:cs="Varela Round" w:eastAsia="Varela Round" w:hAnsi="Varela Round"/>
           <w:rtl w:val="0"/>
         </w:rPr>
-        <w:t xml:space="preserve">&lt;expression&gt; ::= &lt;assignment-expression&gt; | &lt;expression&gt; &lt;assignment-expression&gt;</w:t>
+        <w:t xml:space="preserve">&lt;expression&gt; ::= &lt;term&gt; | &lt;term&gt; "+" &lt;expression&gt; | &lt;term&gt; "-" &lt;expression&gt;</w:t>
       </w:r>
     </w:p>
     <w:p>
@@ -20877,33 +21033,201 @@
           <w:rFonts w:ascii="Varela Round" w:cs="Varela Round" w:eastAsia="Varela Round" w:hAnsi="Varela Round"/>
           <w:rtl w:val="0"/>
         </w:rPr>
-        <w:t xml:space="preserve">&lt;iteration-statement&gt; ::= while ( &lt;expression&gt; ) &lt;statement&gt; | for ( {&lt;expression&gt;}? ; {&lt;expression&gt;}? ; {&lt;expression&gt;}? ) &lt;statement&gt;</w:t>
-      </w:r>
-    </w:p>
-    <w:p>
-      <w:pPr>
-        <w:rPr>
-          <w:rFonts w:ascii="Varela Round" w:cs="Varela Round" w:eastAsia="Varela Round" w:hAnsi="Varela Round"/>
-        </w:rPr>
-      </w:pPr>
-      <w:r>
-        <w:rPr>
-          <w:rtl w:val="0"/>
-        </w:rPr>
-      </w:r>
-    </w:p>
-    <w:p>
-      <w:pPr>
-        <w:rPr>
-          <w:rFonts w:ascii="Varela Round" w:cs="Varela Round" w:eastAsia="Varela Round" w:hAnsi="Varela Round"/>
-        </w:rPr>
-      </w:pPr>
-      <w:r>
-        <w:rPr>
-          <w:rFonts w:ascii="Varela Round" w:cs="Varela Round" w:eastAsia="Varela Round" w:hAnsi="Varela Round"/>
-          <w:rtl w:val="0"/>
-        </w:rPr>
-        <w:t xml:space="preserve">&lt;selection-statement&gt; ::= if ( &lt;expression&gt; ) &lt;statement&gt; | if ( &lt;expression&gt; ) &lt;statement&gt; else &lt;statement&gt;</w:t>
+        <w:t xml:space="preserve">number&gt; ::= &lt;digit&gt; | &lt;digit&gt; &lt;number&gt;</w:t>
+      </w:r>
+    </w:p>
+    <w:p>
+      <w:pPr>
+        <w:rPr>
+          <w:rFonts w:ascii="Varela Round" w:cs="Varela Round" w:eastAsia="Varela Round" w:hAnsi="Varela Round"/>
+        </w:rPr>
+      </w:pPr>
+      <w:r>
+        <w:rPr>
+          <w:rtl w:val="0"/>
+        </w:rPr>
+      </w:r>
+    </w:p>
+    <w:p>
+      <w:pPr>
+        <w:rPr>
+          <w:rFonts w:ascii="Varela Round" w:cs="Varela Round" w:eastAsia="Varela Round" w:hAnsi="Varela Round"/>
+        </w:rPr>
+      </w:pPr>
+      <w:r>
+        <w:rPr>
+          <w:rFonts w:ascii="Varela Round" w:cs="Varela Round" w:eastAsia="Varela Round" w:hAnsi="Varela Round"/>
+          <w:rtl w:val="0"/>
+        </w:rPr>
+        <w:t xml:space="preserve">&lt;if-statement&gt; ::= "if" "(" &lt;condition&gt; ")" "{" &lt;statement-list&gt; "}" ["else" "{" &lt;statement-list&gt; "}"]</w:t>
+      </w:r>
+    </w:p>
+    <w:p>
+      <w:pPr>
+        <w:rPr>
+          <w:rFonts w:ascii="Varela Round" w:cs="Varela Round" w:eastAsia="Varela Round" w:hAnsi="Varela Round"/>
+        </w:rPr>
+      </w:pPr>
+      <w:r>
+        <w:rPr>
+          <w:rtl w:val="0"/>
+        </w:rPr>
+      </w:r>
+    </w:p>
+    <w:p>
+      <w:pPr>
+        <w:rPr>
+          <w:rFonts w:ascii="Varela Round" w:cs="Varela Round" w:eastAsia="Varela Round" w:hAnsi="Varela Round"/>
+        </w:rPr>
+      </w:pPr>
+      <w:r>
+        <w:rPr>
+          <w:rFonts w:ascii="Varela Round" w:cs="Varela Round" w:eastAsia="Varela Round" w:hAnsi="Varela Round"/>
+          <w:rtl w:val="0"/>
+        </w:rPr>
+        <w:t xml:space="preserve">&lt;condition&gt; ::= &lt;expression&gt; &lt;relational-operator&gt; &lt;expression&gt;</w:t>
+      </w:r>
+    </w:p>
+    <w:p>
+      <w:pPr>
+        <w:rPr>
+          <w:rFonts w:ascii="Varela Round" w:cs="Varela Round" w:eastAsia="Varela Round" w:hAnsi="Varela Round"/>
+        </w:rPr>
+      </w:pPr>
+      <w:r>
+        <w:rPr>
+          <w:rtl w:val="0"/>
+        </w:rPr>
+      </w:r>
+    </w:p>
+    <w:p>
+      <w:pPr>
+        <w:rPr>
+          <w:rFonts w:ascii="Varela Round" w:cs="Varela Round" w:eastAsia="Varela Round" w:hAnsi="Varela Round"/>
+        </w:rPr>
+      </w:pPr>
+      <w:r>
+        <w:rPr>
+          <w:rFonts w:ascii="Varela Round" w:cs="Varela Round" w:eastAsia="Varela Round" w:hAnsi="Varela Round"/>
+          <w:rtl w:val="0"/>
+        </w:rPr>
+        <w:t xml:space="preserve">&lt;relational-operator&gt; ::= "==" | "!=" | "&lt;" | "&gt;" | "&lt;=" | "&gt;="</w:t>
+      </w:r>
+    </w:p>
+    <w:p>
+      <w:pPr>
+        <w:rPr>
+          <w:rFonts w:ascii="Varela Round" w:cs="Varela Round" w:eastAsia="Varela Round" w:hAnsi="Varela Round"/>
+        </w:rPr>
+      </w:pPr>
+      <w:r>
+        <w:rPr>
+          <w:rtl w:val="0"/>
+        </w:rPr>
+      </w:r>
+    </w:p>
+    <w:p>
+      <w:pPr>
+        <w:rPr>
+          <w:rFonts w:ascii="Varela Round" w:cs="Varela Round" w:eastAsia="Varela Round" w:hAnsi="Varela Round"/>
+        </w:rPr>
+      </w:pPr>
+      <w:r>
+        <w:rPr>
+          <w:rFonts w:ascii="Varela Round" w:cs="Varela Round" w:eastAsia="Varela Round" w:hAnsi="Varela Round"/>
+          <w:rtl w:val="0"/>
+        </w:rPr>
+        <w:t xml:space="preserve">&lt;while-loop&gt; ::= "while" "(" &lt;condition&gt; ")" "{" &lt;statement-list&gt; "}"</w:t>
+      </w:r>
+    </w:p>
+    <w:p>
+      <w:pPr>
+        <w:rPr>
+          <w:rFonts w:ascii="Varela Round" w:cs="Varela Round" w:eastAsia="Varela Round" w:hAnsi="Varela Round"/>
+        </w:rPr>
+      </w:pPr>
+      <w:r>
+        <w:rPr>
+          <w:rtl w:val="0"/>
+        </w:rPr>
+      </w:r>
+    </w:p>
+    <w:p>
+      <w:pPr>
+        <w:rPr>
+          <w:rFonts w:ascii="Varela Round" w:cs="Varela Round" w:eastAsia="Varela Round" w:hAnsi="Varela Round"/>
+        </w:rPr>
+      </w:pPr>
+      <w:r>
+        <w:rPr>
+          <w:rFonts w:ascii="Varela Round" w:cs="Varela Round" w:eastAsia="Varela Round" w:hAnsi="Varela Round"/>
+          <w:rtl w:val="0"/>
+        </w:rPr>
+        <w:t xml:space="preserve">&lt;for-loop&gt; ::= "for" "(" &lt;for-initialization&gt; ";" &lt;condition&gt; ";" &lt;for-increment&gt; ")" "{" &lt;statement-list&gt; "}"</w:t>
+      </w:r>
+    </w:p>
+    <w:p>
+      <w:pPr>
+        <w:rPr>
+          <w:rFonts w:ascii="Varela Round" w:cs="Varela Round" w:eastAsia="Varela Round" w:hAnsi="Varela Round"/>
+        </w:rPr>
+      </w:pPr>
+      <w:r>
+        <w:rPr>
+          <w:rtl w:val="0"/>
+        </w:rPr>
+      </w:r>
+    </w:p>
+    <w:p>
+      <w:pPr>
+        <w:rPr>
+          <w:rFonts w:ascii="Varela Round" w:cs="Varela Round" w:eastAsia="Varela Round" w:hAnsi="Varela Round"/>
+        </w:rPr>
+      </w:pPr>
+      <w:r>
+        <w:rPr>
+          <w:rFonts w:ascii="Cardo" w:cs="Cardo" w:eastAsia="Cardo" w:hAnsi="Cardo"/>
+          <w:rtl w:val="0"/>
+        </w:rPr>
+        <w:t xml:space="preserve">&lt;for-initialization&gt; ::= &lt;assignment&gt; | ε</w:t>
+      </w:r>
+    </w:p>
+    <w:p>
+      <w:pPr>
+        <w:rPr>
+          <w:rFonts w:ascii="Varela Round" w:cs="Varela Round" w:eastAsia="Varela Round" w:hAnsi="Varela Round"/>
+        </w:rPr>
+      </w:pPr>
+      <w:r>
+        <w:rPr>
+          <w:rtl w:val="0"/>
+        </w:rPr>
+      </w:r>
+    </w:p>
+    <w:p>
+      <w:pPr>
+        <w:rPr>
+          <w:rFonts w:ascii="Varela Round" w:cs="Varela Round" w:eastAsia="Varela Round" w:hAnsi="Varela Round"/>
+        </w:rPr>
+      </w:pPr>
+      <w:r>
+        <w:rPr>
+          <w:rFonts w:ascii="Cardo" w:cs="Cardo" w:eastAsia="Cardo" w:hAnsi="Cardo"/>
+          <w:rtl w:val="0"/>
+        </w:rPr>
+        <w:t xml:space="preserve">&lt;for-increment&gt; ::= &lt;assignment&gt; | ε</w:t>
+      </w:r>
+    </w:p>
+    <w:p>
+      <w:pPr>
+        <w:rPr>
+          <w:rFonts w:ascii="Varela Round" w:cs="Varela Round" w:eastAsia="Varela Round" w:hAnsi="Varela Round"/>
+        </w:rPr>
+      </w:pPr>
+      <w:r>
+        <w:rPr>
+          <w:rtl w:val="0"/>
+        </w:rPr>
       </w:r>
     </w:p>
     <w:p>

</xml_diff>